<commit_message>
feat(surat): implement multi-pegawai functionality and update document template
</commit_message>
<xml_diff>
--- a/templates/Template Surat Tugas (1).docx
+++ b/templates/Template Surat Tugas (1).docx
@@ -410,7 +410,14 @@
           <w:rFonts w:ascii="Arial" w:hAnsi="Arial" w:cs="Arial"/>
           <w:lang w:val="en-GB"/>
         </w:rPr>
-        <w:t>${</w:t>
+        <w:t>$</w:t>
+      </w:r>
+      <w:r>
+        <w:rPr>
+          <w:rFonts w:ascii="Arial" w:hAnsi="Arial" w:cs="Arial"/>
+          <w:lang w:val="en-GB"/>
+        </w:rPr>
+        <w:t>{</w:t>
       </w:r>
       <w:proofErr w:type="spellStart"/>
       <w:r>
@@ -593,7 +600,13 @@
               <w:rPr>
                 <w:rFonts w:ascii="Arial" w:hAnsi="Arial" w:cs="Arial"/>
               </w:rPr>
-              <w:t>${</w:t>
+              <w:t xml:space="preserve"> $</w:t>
+            </w:r>
+            <w:r>
+              <w:rPr>
+                <w:rFonts w:ascii="Arial" w:hAnsi="Arial" w:cs="Arial"/>
+              </w:rPr>
+              <w:t>{</w:t>
             </w:r>
             <w:proofErr w:type="spellStart"/>
             <w:r>
@@ -1112,7 +1125,14 @@
                 <w:rFonts w:ascii="Arial" w:hAnsi="Arial" w:cs="Arial"/>
                 <w:lang w:val="id-ID"/>
               </w:rPr>
-              <w:t>${</w:t>
+              <w:t>$</w:t>
+            </w:r>
+            <w:r>
+              <w:rPr>
+                <w:rFonts w:ascii="Arial" w:hAnsi="Arial" w:cs="Arial"/>
+                <w:lang w:val="id-ID"/>
+              </w:rPr>
+              <w:t>{</w:t>
             </w:r>
             <w:proofErr w:type="spellStart"/>
             <w:r>
@@ -1141,7 +1161,13 @@
               <w:rPr>
                 <w:rFonts w:ascii="Arial" w:hAnsi="Arial" w:cs="Arial"/>
               </w:rPr>
-              <w:t>${</w:t>
+              <w:t>$</w:t>
+            </w:r>
+            <w:r>
+              <w:rPr>
+                <w:rFonts w:ascii="Arial" w:hAnsi="Arial" w:cs="Arial"/>
+              </w:rPr>
+              <w:t>{</w:t>
             </w:r>
             <w:proofErr w:type="spellStart"/>
             <w:r>
@@ -1350,7 +1376,13 @@
               <w:rPr>
                 <w:rFonts w:ascii="Arial" w:hAnsi="Arial" w:cs="Arial"/>
               </w:rPr>
-              <w:t>${</w:t>
+              <w:t xml:space="preserve"> $</w:t>
+            </w:r>
+            <w:r>
+              <w:rPr>
+                <w:rFonts w:ascii="Arial" w:hAnsi="Arial" w:cs="Arial"/>
+              </w:rPr>
+              <w:t>{</w:t>
             </w:r>
             <w:proofErr w:type="spellStart"/>
             <w:r>
@@ -1479,7 +1511,14 @@
                 <w:rFonts w:ascii="Arial" w:hAnsi="Arial" w:cs="Arial"/>
                 <w:color w:val="000000"/>
               </w:rPr>
-              <w:t>${</w:t>
+              <w:t xml:space="preserve"> $</w:t>
+            </w:r>
+            <w:r>
+              <w:rPr>
+                <w:rFonts w:ascii="Arial" w:hAnsi="Arial" w:cs="Arial"/>
+                <w:color w:val="000000"/>
+              </w:rPr>
+              <w:t>{</w:t>
             </w:r>
             <w:proofErr w:type="spellStart"/>
             <w:r>
@@ -1604,7 +1643,14 @@
                 <w:rFonts w:ascii="Arial" w:hAnsi="Arial" w:cs="Arial"/>
                 <w:lang w:val="id-ID"/>
               </w:rPr>
-              <w:t>${</w:t>
+              <w:t xml:space="preserve"> $</w:t>
+            </w:r>
+            <w:r>
+              <w:rPr>
+                <w:rFonts w:ascii="Arial" w:hAnsi="Arial" w:cs="Arial"/>
+                <w:lang w:val="id-ID"/>
+              </w:rPr>
+              <w:t>{</w:t>
             </w:r>
             <w:proofErr w:type="spellStart"/>
             <w:r>
@@ -1726,7 +1772,13 @@
               <w:rPr>
                 <w:rFonts w:ascii="Arial" w:hAnsi="Arial" w:cs="Arial"/>
               </w:rPr>
-              <w:t>${</w:t>
+              <w:t xml:space="preserve"> $</w:t>
+            </w:r>
+            <w:r>
+              <w:rPr>
+                <w:rFonts w:ascii="Arial" w:hAnsi="Arial" w:cs="Arial"/>
+              </w:rPr>
+              <w:t>{</w:t>
             </w:r>
             <w:proofErr w:type="spellStart"/>
             <w:r>
@@ -1851,21 +1903,49 @@
                 <w:rFonts w:ascii="Arial" w:hAnsi="Arial" w:cs="Arial"/>
                 <w:lang w:val="id-ID"/>
               </w:rPr>
-              <w:t xml:space="preserve">Mengikuti kegiatan </w:t>
-            </w:r>
-            <w:r>
-              <w:rPr>
-                <w:rFonts w:ascii="Arial" w:hAnsi="Arial" w:cs="Arial"/>
-                <w:lang w:val="id-ID"/>
-              </w:rPr>
-              <w:t>${</w:t>
-            </w:r>
-            <w:r>
-              <w:rPr>
-                <w:rFonts w:ascii="Arial" w:hAnsi="Arial" w:cs="Arial"/>
-                <w:lang w:val="id-ID"/>
-              </w:rPr>
-              <w:t>tujuan_kegiatan</w:t>
+              <w:t>Mengikuti kegiatan</w:t>
+            </w:r>
+            <w:r>
+              <w:rPr>
+                <w:rFonts w:ascii="Arial" w:hAnsi="Arial" w:cs="Arial"/>
+                <w:lang w:val="id-ID"/>
+              </w:rPr>
+              <w:t xml:space="preserve"> $</w:t>
+            </w:r>
+            <w:r>
+              <w:rPr>
+                <w:rFonts w:ascii="Arial" w:hAnsi="Arial" w:cs="Arial"/>
+                <w:lang w:val="id-ID"/>
+              </w:rPr>
+              <w:t>{tujuan_kegiatan}</w:t>
+            </w:r>
+            <w:r>
+              <w:rPr>
+                <w:rFonts w:ascii="Arial" w:hAnsi="Arial" w:cs="Arial"/>
+                <w:lang w:val="id-ID"/>
+              </w:rPr>
+              <w:t xml:space="preserve"> </w:t>
+            </w:r>
+            <w:r>
+              <w:rPr>
+                <w:rFonts w:ascii="Arial" w:hAnsi="Arial" w:cs="Arial"/>
+                <w:lang w:val="id-ID"/>
+              </w:rPr>
+              <w:t xml:space="preserve">pada tanggal </w:t>
+            </w:r>
+            <w:r>
+              <w:rPr>
+                <w:rFonts w:ascii="Arial" w:hAnsi="Arial" w:cs="Arial"/>
+                <w:lang w:val="id-ID"/>
+              </w:rPr>
+              <w:t xml:space="preserve"> $</w:t>
+            </w:r>
+            <w:r>
+              <w:rPr>
+                <w:rFonts w:ascii="Arial" w:hAnsi="Arial" w:cs="Arial"/>
+                <w:lang w:val="id-ID"/>
+              </w:rPr>
+              <w:t>{tanggal_mulai</w:t>
             </w:r>
             <w:r>
               <w:rPr>
@@ -1879,6 +1959,13 @@
                 <w:rFonts w:ascii="Arial" w:hAnsi="Arial" w:cs="Arial"/>
                 <w:lang w:val="id-ID"/>
               </w:rPr>
+              <w:t xml:space="preserve"> s.d</w:t>
+            </w:r>
+            <w:r>
+              <w:rPr>
+                <w:rFonts w:ascii="Arial" w:hAnsi="Arial" w:cs="Arial"/>
+                <w:lang w:val="id-ID"/>
+              </w:rPr>
               <w:t xml:space="preserve"> </w:t>
             </w:r>
             <w:r>
@@ -1886,49 +1973,14 @@
                 <w:rFonts w:ascii="Arial" w:hAnsi="Arial" w:cs="Arial"/>
                 <w:lang w:val="id-ID"/>
               </w:rPr>
-              <w:t xml:space="preserve">pada tanggal </w:t>
-            </w:r>
-            <w:r>
-              <w:rPr>
-                <w:rFonts w:ascii="Arial" w:hAnsi="Arial" w:cs="Arial"/>
-                <w:lang w:val="id-ID"/>
-              </w:rPr>
-              <w:t>${</w:t>
-            </w:r>
-            <w:r>
-              <w:rPr>
-                <w:rFonts w:ascii="Arial" w:hAnsi="Arial" w:cs="Arial"/>
-                <w:lang w:val="id-ID"/>
-              </w:rPr>
-              <w:t>tanggal_mulai</w:t>
-            </w:r>
-            <w:r>
-              <w:rPr>
-                <w:rFonts w:ascii="Arial" w:hAnsi="Arial" w:cs="Arial"/>
-                <w:lang w:val="id-ID"/>
-              </w:rPr>
-              <w:t>}</w:t>
-            </w:r>
-            <w:r>
-              <w:rPr>
-                <w:rFonts w:ascii="Arial" w:hAnsi="Arial" w:cs="Arial"/>
-                <w:lang w:val="id-ID"/>
-              </w:rPr>
-              <w:t xml:space="preserve"> s.d</w:t>
-            </w:r>
-            <w:r>
-              <w:rPr>
-                <w:rFonts w:ascii="Arial" w:hAnsi="Arial" w:cs="Arial"/>
-                <w:lang w:val="id-ID"/>
-              </w:rPr>
-              <w:t xml:space="preserve"> </w:t>
-            </w:r>
-            <w:r>
-              <w:rPr>
-                <w:rFonts w:ascii="Arial" w:hAnsi="Arial" w:cs="Arial"/>
-                <w:lang w:val="id-ID"/>
-              </w:rPr>
-              <w:t>${</w:t>
+              <w:t xml:space="preserve"> $</w:t>
+            </w:r>
+            <w:r>
+              <w:rPr>
+                <w:rFonts w:ascii="Arial" w:hAnsi="Arial" w:cs="Arial"/>
+                <w:lang w:val="id-ID"/>
+              </w:rPr>
+              <w:t>{</w:t>
             </w:r>
             <w:r>
               <w:rPr>
@@ -2041,13 +2093,19 @@
           <w:rFonts w:ascii="Arial" w:hAnsi="Arial"/>
           <w:lang w:val="id-ID"/>
         </w:rPr>
-        <w:t xml:space="preserve">Padang, </w:t>
-      </w:r>
-      <w:r>
-        <w:rPr>
-          <w:rFonts w:ascii="Arial" w:hAnsi="Arial"/>
-        </w:rPr>
-        <w:t>${</w:t>
+        <w:t>Padang,</w:t>
+      </w:r>
+      <w:r>
+        <w:rPr>
+          <w:rFonts w:ascii="Arial" w:hAnsi="Arial"/>
+        </w:rPr>
+        <w:t xml:space="preserve"> $</w:t>
+      </w:r>
+      <w:r>
+        <w:rPr>
+          <w:rFonts w:ascii="Arial" w:hAnsi="Arial"/>
+        </w:rPr>
+        <w:t>{</w:t>
       </w:r>
       <w:proofErr w:type="spellStart"/>
       <w:r>
@@ -2146,11 +2204,31 @@
     </w:p>
     <w:p>
       <w:pPr>
-        <w:ind w:left="4680" w:firstLine="849"/>
-        <w:rPr>
-          <w:rFonts w:ascii="Arial" w:hAnsi="Arial"/>
-        </w:rPr>
-      </w:pPr>
+        <w:ind w:left="4911" w:firstLine="849"/>
+        <w:rPr>
+          <w:rFonts w:ascii="Arial" w:hAnsi="Arial"/>
+        </w:rPr>
+      </w:pPr>
+      <w:r>
+        <w:rPr>
+          <w:rFonts w:ascii="Arial" w:hAnsi="Arial"/>
+        </w:rPr>
+        <w:t>${</w:t>
+      </w:r>
+      <w:proofErr w:type="spellStart"/>
+      <w:r>
+        <w:rPr>
+          <w:rFonts w:ascii="Arial" w:hAnsi="Arial"/>
+        </w:rPr>
+        <w:t>nama_dekan</w:t>
+      </w:r>
+      <w:proofErr w:type="spellEnd"/>
+      <w:r>
+        <w:rPr>
+          <w:rFonts w:ascii="Arial" w:hAnsi="Arial"/>
+        </w:rPr>
+        <w:t>}</w:t>
+      </w:r>
     </w:p>
     <w:p>
       <w:pPr>
@@ -2626,7 +2704,30 @@
           <w:rFonts w:ascii="Arial" w:hAnsi="Arial" w:cs="Arial"/>
           <w:lang w:val="en-GB"/>
         </w:rPr>
-        <w:t xml:space="preserve"> ………………………………………….</w:t>
+        <w:t xml:space="preserve"> </w:t>
+      </w:r>
+      <w:r>
+        <w:rPr>
+          <w:rFonts w:ascii="Arial" w:hAnsi="Arial" w:cs="Arial"/>
+          <w:lang w:val="en-GB"/>
+        </w:rPr>
+        <w:t>${</w:t>
+      </w:r>
+      <w:proofErr w:type="spellStart"/>
+      <w:r>
+        <w:rPr>
+          <w:rFonts w:ascii="Arial" w:hAnsi="Arial" w:cs="Arial"/>
+          <w:lang w:val="en-GB"/>
+        </w:rPr>
+        <w:t>nomor</w:t>
+      </w:r>
+      <w:proofErr w:type="spellEnd"/>
+      <w:r>
+        <w:rPr>
+          <w:rFonts w:ascii="Arial" w:hAnsi="Arial" w:cs="Arial"/>
+          <w:lang w:val="en-GB"/>
+        </w:rPr>
+        <w:t>}</w:t>
       </w:r>
     </w:p>
     <w:p>
@@ -2792,7 +2893,27 @@
               <w:rPr>
                 <w:rFonts w:ascii="Arial" w:hAnsi="Arial" w:cs="Arial"/>
               </w:rPr>
-              <w:t xml:space="preserve"> …………………………………………………….. , </w:t>
+              <w:t xml:space="preserve"> ${</w:t>
+            </w:r>
+            <w:proofErr w:type="spellStart"/>
+            <w:r>
+              <w:rPr>
+                <w:rFonts w:ascii="Arial" w:hAnsi="Arial" w:cs="Arial"/>
+              </w:rPr>
+              <w:t>menimbang_kegiatan</w:t>
+            </w:r>
+            <w:proofErr w:type="spellEnd"/>
+            <w:r>
+              <w:rPr>
+                <w:rFonts w:ascii="Arial" w:hAnsi="Arial" w:cs="Arial"/>
+              </w:rPr>
+              <w:t>}</w:t>
+            </w:r>
+            <w:r>
+              <w:rPr>
+                <w:rFonts w:ascii="Arial" w:hAnsi="Arial" w:cs="Arial"/>
+              </w:rPr>
+              <w:t xml:space="preserve">, </w:t>
             </w:r>
             <w:r>
               <w:rPr>
@@ -3281,13 +3402,41 @@
                 <w:rFonts w:ascii="Arial" w:hAnsi="Arial" w:cs="Arial"/>
                 <w:lang w:val="id-ID"/>
               </w:rPr>
-              <w:t xml:space="preserve">DIPA .................................. tanggal </w:t>
-            </w:r>
-            <w:r>
-              <w:rPr>
-                <w:rFonts w:ascii="Arial" w:hAnsi="Arial" w:cs="Arial"/>
-              </w:rPr>
-              <w:t>……………………….</w:t>
+              <w:t xml:space="preserve">DIPA </w:t>
+            </w:r>
+            <w:r>
+              <w:rPr>
+                <w:rFonts w:ascii="Arial" w:hAnsi="Arial" w:cs="Arial"/>
+                <w:lang w:val="id-ID"/>
+              </w:rPr>
+              <w:t xml:space="preserve">${dasar_dipa} </w:t>
+            </w:r>
+            <w:r>
+              <w:rPr>
+                <w:rFonts w:ascii="Arial" w:hAnsi="Arial" w:cs="Arial"/>
+                <w:lang w:val="id-ID"/>
+              </w:rPr>
+              <w:t xml:space="preserve">tanggal </w:t>
+            </w:r>
+            <w:r>
+              <w:rPr>
+                <w:rFonts w:ascii="Arial" w:hAnsi="Arial" w:cs="Arial"/>
+              </w:rPr>
+              <w:t>${</w:t>
+            </w:r>
+            <w:proofErr w:type="spellStart"/>
+            <w:r>
+              <w:rPr>
+                <w:rFonts w:ascii="Arial" w:hAnsi="Arial" w:cs="Arial"/>
+              </w:rPr>
+              <w:t>dasar_dipa_tanggal</w:t>
+            </w:r>
+            <w:proofErr w:type="spellEnd"/>
+            <w:r>
+              <w:rPr>
+                <w:rFonts w:ascii="Arial" w:hAnsi="Arial" w:cs="Arial"/>
+              </w:rPr>
+              <w:t>}</w:t>
             </w:r>
           </w:p>
         </w:tc>
@@ -3388,7 +3537,6 @@
           </w:tcPr>
           <w:p>
             <w:pPr>
-              <w:jc w:val="center"/>
               <w:rPr>
                 <w:rFonts w:ascii="Arial" w:hAnsi="Arial" w:cs="Arial"/>
               </w:rPr>
@@ -3407,114 +3555,30 @@
           </w:tcPr>
           <w:p>
             <w:pPr>
-              <w:numPr>
-                <w:ilvl w:val="0"/>
-                <w:numId w:val="5"/>
-              </w:numPr>
-              <w:tabs>
-                <w:tab w:val="left" w:pos="425"/>
-              </w:tabs>
-              <w:jc w:val="both"/>
-              <w:rPr>
-                <w:rFonts w:ascii="Arial" w:hAnsi="Arial" w:cs="Arial"/>
-              </w:rPr>
-            </w:pPr>
-            <w:r>
-              <w:rPr>
-                <w:rFonts w:ascii="Arial" w:hAnsi="Arial" w:cs="Arial"/>
-              </w:rPr>
-              <w:t>…………………………/NIP……………………</w:t>
-            </w:r>
-            <w:proofErr w:type="gramStart"/>
-            <w:r>
-              <w:rPr>
-                <w:rFonts w:ascii="Arial" w:hAnsi="Arial" w:cs="Arial"/>
-              </w:rPr>
-              <w:t>…..</w:t>
-            </w:r>
-            <w:proofErr w:type="gramEnd"/>
-          </w:p>
-          <w:p>
-            <w:pPr>
-              <w:numPr>
-                <w:ilvl w:val="0"/>
-                <w:numId w:val="5"/>
-              </w:numPr>
-              <w:tabs>
-                <w:tab w:val="left" w:pos="480"/>
-              </w:tabs>
-              <w:jc w:val="both"/>
-              <w:rPr>
-                <w:rFonts w:ascii="Arial" w:hAnsi="Arial" w:cs="Arial"/>
-              </w:rPr>
-            </w:pPr>
-            <w:r>
-              <w:rPr>
-                <w:rFonts w:ascii="Arial" w:hAnsi="Arial" w:cs="Arial"/>
-                <w:color w:val="000000"/>
-              </w:rPr>
-              <w:t>…………………………</w:t>
-            </w:r>
-            <w:r>
-              <w:rPr>
-                <w:rFonts w:ascii="Arial" w:hAnsi="Arial" w:cs="Arial"/>
-              </w:rPr>
-              <w:t>/NIP……………………</w:t>
-            </w:r>
-            <w:proofErr w:type="gramStart"/>
-            <w:r>
-              <w:rPr>
-                <w:rFonts w:ascii="Arial" w:hAnsi="Arial" w:cs="Arial"/>
-              </w:rPr>
-              <w:t>…..</w:t>
-            </w:r>
-            <w:proofErr w:type="gramEnd"/>
-          </w:p>
-          <w:p>
-            <w:pPr>
-              <w:numPr>
-                <w:ilvl w:val="0"/>
-                <w:numId w:val="5"/>
-              </w:numPr>
-              <w:jc w:val="both"/>
-              <w:rPr>
-                <w:rFonts w:ascii="Arial" w:hAnsi="Arial" w:cs="Arial"/>
-              </w:rPr>
-            </w:pPr>
-            <w:r>
-              <w:rPr>
-                <w:rFonts w:ascii="Arial" w:hAnsi="Arial" w:cs="Arial"/>
-              </w:rPr>
-              <w:t>…………………………/NIP……………………….</w:t>
-            </w:r>
-          </w:p>
-          <w:p>
-            <w:pPr>
-              <w:numPr>
-                <w:ilvl w:val="0"/>
-                <w:numId w:val="5"/>
-              </w:numPr>
-              <w:jc w:val="both"/>
-              <w:rPr>
-                <w:rFonts w:ascii="Arial" w:hAnsi="Arial" w:cs="Arial"/>
-              </w:rPr>
-            </w:pPr>
+              <w:rPr>
+                <w:rFonts w:ascii="Arial" w:hAnsi="Arial" w:cs="Arial"/>
+              </w:rPr>
+            </w:pPr>
+            <w:r>
+              <w:rPr>
+                <w:rFonts w:ascii="Arial" w:hAnsi="Arial" w:cs="Arial"/>
+              </w:rPr>
+              <w:t>${</w:t>
+            </w:r>
             <w:proofErr w:type="spellStart"/>
             <w:r>
               <w:rPr>
                 <w:rFonts w:ascii="Arial" w:hAnsi="Arial" w:cs="Arial"/>
               </w:rPr>
-              <w:t>dst</w:t>
+              <w:t>pegawai_list_string</w:t>
             </w:r>
             <w:proofErr w:type="spellEnd"/>
-          </w:p>
-          <w:p>
-            <w:pPr>
-              <w:jc w:val="both"/>
-              <w:rPr>
-                <w:rFonts w:ascii="Arial" w:hAnsi="Arial" w:cs="Arial"/>
-              </w:rPr>
-            </w:pPr>
+            <w:r>
+              <w:rPr>
+                <w:rFonts w:ascii="Arial" w:hAnsi="Arial" w:cs="Arial"/>
+              </w:rPr>
+              <w:t>}</w:t>
+            </w:r>
           </w:p>
         </w:tc>
       </w:tr>
@@ -3566,87 +3630,51 @@
           </w:tcPr>
           <w:p>
             <w:pPr>
-              <w:pStyle w:val="Subtitle"/>
-              <w:jc w:val="both"/>
-              <w:rPr>
-                <w:rFonts w:ascii="Arial" w:hAnsi="Arial" w:cs="Arial"/>
-              </w:rPr>
-            </w:pPr>
-            <w:proofErr w:type="spellStart"/>
-            <w:r>
-              <w:rPr>
-                <w:rFonts w:ascii="Arial" w:hAnsi="Arial" w:cs="Arial"/>
-              </w:rPr>
-              <w:t>Mengikuti</w:t>
-            </w:r>
-            <w:proofErr w:type="spellEnd"/>
-            <w:r>
-              <w:rPr>
-                <w:rFonts w:ascii="Arial" w:hAnsi="Arial" w:cs="Arial"/>
+              <w:rPr>
+                <w:rFonts w:ascii="Arial" w:hAnsi="Arial" w:cs="Arial"/>
+                <w:lang w:val="id-ID"/>
+              </w:rPr>
+            </w:pPr>
+            <w:r>
+              <w:rPr>
+                <w:rFonts w:ascii="Arial" w:hAnsi="Arial" w:cs="Arial"/>
+                <w:lang w:val="id-ID"/>
+              </w:rPr>
+              <w:t>Mengikuti ${tujuan_kegiatan} pada tanggal ${tanggal_mulai} s.d ${tanggal_selesai}</w:t>
+            </w:r>
+          </w:p>
+          <w:p>
+            <w:pPr>
+              <w:rPr>
+                <w:rFonts w:ascii="Arial" w:hAnsi="Arial" w:cs="Arial"/>
+                <w:lang w:val="id-ID"/>
+              </w:rPr>
+            </w:pPr>
+          </w:p>
+          <w:p>
+            <w:pPr>
+              <w:rPr>
+                <w:rFonts w:ascii="Arial" w:hAnsi="Arial" w:cs="Arial"/>
+                <w:lang w:val="id-ID"/>
+              </w:rPr>
+            </w:pPr>
+            <w:r>
+              <w:rPr>
+                <w:rFonts w:ascii="Arial" w:hAnsi="Arial" w:cs="Arial"/>
+                <w:lang w:val="id-ID"/>
+              </w:rPr>
+              <w:t>Setelah selesai melaksanakan tugas ini segera membuat laporan</w:t>
+            </w:r>
+            <w:r>
+              <w:rPr>
+                <w:rFonts w:ascii="Arial" w:hAnsi="Arial" w:cs="Arial"/>
+                <w:lang w:val="id-ID"/>
               </w:rPr>
               <w:t xml:space="preserve"> </w:t>
             </w:r>
             <w:r>
               <w:rPr>
                 <w:rFonts w:ascii="Arial" w:hAnsi="Arial" w:cs="Arial"/>
-              </w:rPr>
-              <w:t>………………………………………………………… …………………………………………………………………………………………………………………………………………………………</w:t>
-            </w:r>
-            <w:r>
-              <w:rPr>
-                <w:rFonts w:ascii="Arial" w:hAnsi="Arial" w:cs="Arial"/>
-              </w:rPr>
-              <w:t xml:space="preserve"> pada </w:t>
-            </w:r>
-            <w:proofErr w:type="spellStart"/>
-            <w:r>
-              <w:rPr>
-                <w:rFonts w:ascii="Arial" w:hAnsi="Arial" w:cs="Arial"/>
-              </w:rPr>
-              <w:t>tanggal</w:t>
-            </w:r>
-            <w:proofErr w:type="spellEnd"/>
-            <w:r>
-              <w:rPr>
-                <w:rFonts w:ascii="Arial" w:hAnsi="Arial" w:cs="Arial"/>
-              </w:rPr>
-              <w:t xml:space="preserve"> </w:t>
-            </w:r>
-            <w:r>
-              <w:rPr>
-                <w:rFonts w:ascii="Arial" w:hAnsi="Arial" w:cs="Arial"/>
-              </w:rPr>
-              <w:t>…………………………</w:t>
-            </w:r>
-            <w:r>
-              <w:rPr>
-                <w:rFonts w:ascii="Arial" w:hAnsi="Arial" w:cs="Arial"/>
-              </w:rPr>
-              <w:t>.</w:t>
-            </w:r>
-          </w:p>
-          <w:p>
-            <w:pPr>
-              <w:rPr>
-                <w:rFonts w:ascii="Arial" w:hAnsi="Arial" w:cs="Arial"/>
-              </w:rPr>
-            </w:pPr>
-            <w:r>
-              <w:rPr>
-                <w:rFonts w:ascii="Arial" w:hAnsi="Arial" w:cs="Arial"/>
-                <w:lang w:val="id-ID"/>
-              </w:rPr>
-              <w:t>Setelah selesai melaksanakan tugas ini segera membuat laporan</w:t>
-            </w:r>
-            <w:r>
-              <w:rPr>
-                <w:rFonts w:ascii="Arial" w:hAnsi="Arial" w:cs="Arial"/>
-              </w:rPr>
-              <w:t xml:space="preserve"> </w:t>
-            </w:r>
-            <w:r>
-              <w:rPr>
-                <w:rFonts w:ascii="Arial" w:hAnsi="Arial" w:cs="Arial"/>
                 <w:lang w:val="id-ID"/>
               </w:rPr>
               <w:t>tertulis kepada pimpinan terkait</w:t>
@@ -3654,6 +3682,7 @@
             <w:r>
               <w:rPr>
                 <w:rFonts w:ascii="Arial" w:hAnsi="Arial" w:cs="Arial"/>
+                <w:lang w:val="id-ID"/>
               </w:rPr>
               <w:t>.</w:t>
             </w:r>
@@ -3691,7 +3720,21 @@
         <w:rPr>
           <w:rFonts w:ascii="Arial" w:hAnsi="Arial"/>
         </w:rPr>
-        <w:t>…………………………</w:t>
+        <w:t>${</w:t>
+      </w:r>
+      <w:proofErr w:type="spellStart"/>
+      <w:r>
+        <w:rPr>
+          <w:rFonts w:ascii="Arial" w:hAnsi="Arial"/>
+        </w:rPr>
+        <w:t>tanggal_surat</w:t>
+      </w:r>
+      <w:proofErr w:type="spellEnd"/>
+      <w:r>
+        <w:rPr>
+          <w:rFonts w:ascii="Arial" w:hAnsi="Arial"/>
+        </w:rPr>
+        <w:t>}</w:t>
       </w:r>
     </w:p>
     <w:p>
@@ -3804,17 +3847,50 @@
         <w:jc w:val="both"/>
         <w:rPr>
           <w:rFonts w:ascii="Arial" w:hAnsi="Arial"/>
-          <w:lang w:val="id-ID"/>
-        </w:rPr>
-      </w:pPr>
-      <w:r>
-        <w:rPr>
-          <w:rFonts w:ascii="Arial" w:hAnsi="Arial"/>
           <w:b/>
           <w:bCs/>
           <w:lang w:val="id-ID"/>
         </w:rPr>
+      </w:pPr>
+      <w:r>
+        <w:rPr>
+          <w:rFonts w:ascii="Arial" w:hAnsi="Arial"/>
+          <w:b/>
+          <w:bCs/>
+          <w:lang w:val="id-ID"/>
+        </w:rPr>
         <w:t>.................................</w:t>
+      </w:r>
+    </w:p>
+    <w:p>
+      <w:pPr>
+        <w:ind w:left="5529"/>
+        <w:jc w:val="both"/>
+        <w:rPr>
+          <w:rFonts w:ascii="Arial" w:hAnsi="Arial"/>
+          <w:lang w:val="id-ID"/>
+        </w:rPr>
+      </w:pPr>
+      <w:r>
+        <w:rPr>
+          <w:rFonts w:ascii="Arial" w:hAnsi="Arial"/>
+          <w:lang w:val="id-ID"/>
+        </w:rPr>
+        <w:t>${nama</w:t>
+      </w:r>
+      <w:r>
+        <w:rPr>
+          <w:rFonts w:ascii="Arial" w:hAnsi="Arial"/>
+          <w:lang w:val="id-ID"/>
+        </w:rPr>
+        <w:t>_</w:t>
+      </w:r>
+      <w:r>
+        <w:rPr>
+          <w:rFonts w:ascii="Arial" w:hAnsi="Arial"/>
+          <w:lang w:val="id-ID"/>
+        </w:rPr>
+        <w:t>dekan}</w:t>
       </w:r>
     </w:p>
     <w:p>
@@ -4475,6 +4551,7 @@
   <w:style w:type="character" w:default="1" w:styleId="DefaultParagraphFont">
     <w:name w:val="Default Paragraph Font"/>
     <w:uiPriority w:val="1"/>
+    <w:semiHidden/>
     <w:unhideWhenUsed/>
   </w:style>
   <w:style w:type="table" w:default="1" w:styleId="TableNormal">

</xml_diff>